<commit_message>
inclusão dos cenários de teste do teste de integração
</commit_message>
<xml_diff>
--- a/src/Front-Mobile/testes de integração e sistema/testes de sistema/Plano de Testes de sistemas-funcionalidades.docx
+++ b/src/Front-Mobile/testes de integração e sistema/testes de sistema/Plano de Testes de sistemas-funcionalidades.docx
@@ -735,7 +735,34 @@
         <w:rPr>
           <w:lang w:val="pt-BR"/>
         </w:rPr>
-        <w:t>Definir quem será responsável por cada parte do teste.</w:t>
+        <w:t>Criação dos cenários de teste em BDD -&gt; Jhody Mike</w:t>
+      </w:r>
+    </w:p>
+    <w:p>
+      <w:pPr>
+        <w:rPr>
+          <w:lang w:val="pt-BR"/>
+        </w:rPr>
+      </w:pPr>
+      <w:r>
+        <w:rPr>
+          <w:lang w:val="pt-BR"/>
+        </w:rPr>
+        <w:t>Execução dos cenários de teste (funcionalidades login de usuários, suporte de usuários) -&gt; Jhody Mike</w:t>
+      </w:r>
+    </w:p>
+    <w:p>
+      <w:pPr>
+        <w:rPr>
+          <w:lang w:val="pt-BR"/>
+        </w:rPr>
+      </w:pPr>
+      <w:r>
+        <w:rPr>
+          <w:lang w:val="pt-BR"/>
+        </w:rPr>
+        <w:lastRenderedPageBreak/>
+        <w:t>Execução dos cenários de teste (funcionalidades visualização de estoque e adição de novo produto, visualização de dashboard) Fernando</w:t>
       </w:r>
     </w:p>
     <w:p>
@@ -774,8 +801,39 @@
         <w:rPr>
           <w:lang w:val="pt-BR"/>
         </w:rPr>
-        <w:lastRenderedPageBreak/>
-        <w:t>De acordo com a análise do QA responsável pelos testes estima-se que cada execução de cenários de teste levará cerca de 5 a 10 minutos, para executar, evidenciar e reportar caso tenha falhas.</w:t>
+        <w:t>De acordo com a análise do</w:t>
+      </w:r>
+      <w:r>
+        <w:rPr>
+          <w:lang w:val="pt-BR"/>
+        </w:rPr>
+        <w:t>s</w:t>
+      </w:r>
+      <w:r>
+        <w:rPr>
+          <w:lang w:val="pt-BR"/>
+        </w:rPr>
+        <w:t xml:space="preserve"> </w:t>
+      </w:r>
+      <w:proofErr w:type="spellStart"/>
+      <w:r>
+        <w:rPr>
+          <w:lang w:val="pt-BR"/>
+        </w:rPr>
+        <w:t>QA</w:t>
+      </w:r>
+      <w:r>
+        <w:rPr>
+          <w:lang w:val="pt-BR"/>
+        </w:rPr>
+        <w:t>s</w:t>
+      </w:r>
+      <w:proofErr w:type="spellEnd"/>
+      <w:r>
+        <w:rPr>
+          <w:lang w:val="pt-BR"/>
+        </w:rPr>
+        <w:t xml:space="preserve"> responsável pelos testes estima-se que cada execução de cenários de teste levará cerca de 5 a 10 minutos, para executar, evidenciar e reportar caso tenha falhas.</w:t>
       </w:r>
     </w:p>
     <w:p>

</xml_diff>

<commit_message>
correção em dados no plano de testes de sistema
</commit_message>
<xml_diff>
--- a/src/Front-Mobile/testes de integração e sistema/testes de sistema/Plano de Testes de sistemas-funcionalidades.docx
+++ b/src/Front-Mobile/testes de integração e sistema/testes de sistema/Plano de Testes de sistemas-funcionalidades.docx
@@ -493,16 +493,8 @@
         <w:rPr>
           <w:lang w:val="pt-BR"/>
         </w:rPr>
-        <w:t xml:space="preserve">Cenário 1 a 6: Variados, incluindo exibição inicial, atualização de dados, tratamento de </w:t>
-      </w:r>
-      <w:proofErr w:type="gramStart"/>
-      <w:r>
-        <w:rPr>
-          <w:lang w:val="pt-BR"/>
-        </w:rPr>
-        <w:t>erros, etc.</w:t>
-      </w:r>
-      <w:proofErr w:type="gramEnd"/>
+        <w:t>Cenário 1 a 6: Variados, incluindo exibição inicial, atualização de dados, tratamento de erros, etc.</w:t>
+      </w:r>
     </w:p>
     <w:p>
       <w:pPr>
@@ -763,6 +755,12 @@
         </w:rPr>
         <w:lastRenderedPageBreak/>
         <w:t>Execução dos cenários de teste (funcionalidades visualização de estoque e adição de novo produto, visualização de dashboard) Fernando</w:t>
+      </w:r>
+      <w:r>
+        <w:rPr>
+          <w:lang w:val="pt-BR"/>
+        </w:rPr>
+        <w:t xml:space="preserve"> Alves</w:t>
       </w:r>
     </w:p>
     <w:p>

</xml_diff>